<commit_message>
Changed C code standard to:
1. Add header file tags.

2. deprecate dox comments on locals (it dosen't work).
</commit_message>
<xml_diff>
--- a/ccodestandard.docx
+++ b/ccodestandard.docx
@@ -5953,7 +5953,12 @@
     </w:p>
     <w:p>
       <w:r>
-        <w:t xml:space="preserve">Modules that are used system wide, and not just modules used within the target program, are </w:t>
+        <w:t>Modules that are used system wide, and not just m</w:t>
+      </w:r>
+      <w:bookmarkStart w:id="6" w:name="_GoBack"/>
+      <w:bookmarkEnd w:id="6"/>
+      <w:r>
+        <w:t xml:space="preserve">odules used within the target program, are </w:t>
       </w:r>
       <w:proofErr w:type="gramStart"/>
       <w:r>
@@ -5976,7 +5981,7 @@
       <w:pPr>
         <w:pStyle w:val="Heading2"/>
       </w:pPr>
-      <w:bookmarkStart w:id="6" w:name="_Toc331016863"/>
+      <w:bookmarkStart w:id="7" w:name="_Toc331016863"/>
       <w:r>
         <w:t xml:space="preserve">Module initialization </w:t>
       </w:r>
@@ -5988,7 +5993,7 @@
       <w:r>
         <w:t>deinitialization</w:t>
       </w:r>
-      <w:bookmarkEnd w:id="6"/>
+      <w:bookmarkEnd w:id="7"/>
       <w:proofErr w:type="spellEnd"/>
       <w:proofErr w:type="gramEnd"/>
     </w:p>
@@ -6100,11 +6105,11 @@
       <w:pPr>
         <w:pStyle w:val="Heading2"/>
       </w:pPr>
-      <w:bookmarkStart w:id="7" w:name="_Toc331016864"/>
+      <w:bookmarkStart w:id="8" w:name="_Toc331016864"/>
       <w:r>
         <w:t>Module heading</w:t>
       </w:r>
-      <w:bookmarkEnd w:id="7"/>
+      <w:bookmarkEnd w:id="8"/>
     </w:p>
     <w:p>
       <w:r>
@@ -6132,6 +6137,22 @@
         <w:pStyle w:val="Code"/>
       </w:pPr>
       <w:r>
+        <w:t>\file</w:t>
+      </w:r>
+    </w:p>
+    <w:p>
+      <w:pPr>
+        <w:pStyle w:val="Code"/>
+      </w:pPr>
+    </w:p>
+    <w:p>
+      <w:pPr>
+        <w:pStyle w:val="Code"/>
+      </w:pPr>
+      <w:r>
+        <w:t xml:space="preserve">\brief </w:t>
+      </w:r>
+      <w:r>
         <w:t>Module</w:t>
       </w:r>
       <w:r>
@@ -6235,11 +6256,11 @@
       <w:pPr>
         <w:pStyle w:val="Heading2"/>
       </w:pPr>
-      <w:bookmarkStart w:id="8" w:name="_Toc331016865"/>
+      <w:bookmarkStart w:id="9" w:name="_Toc331016865"/>
       <w:r>
         <w:t>Function heading</w:t>
       </w:r>
-      <w:bookmarkEnd w:id="8"/>
+      <w:bookmarkEnd w:id="9"/>
     </w:p>
     <w:p>
       <w:r>
@@ -6272,6 +6293,7 @@
     </w:p>
     <w:p>
       <w:r>
+        <w:lastRenderedPageBreak/>
         <w:t>The function heading shall appear as:</w:t>
       </w:r>
     </w:p>
@@ -6280,7 +6302,6 @@
         <w:pStyle w:val="Code"/>
       </w:pPr>
       <w:r>
-        <w:lastRenderedPageBreak/>
         <w:t>/** *************************************************************</w:t>
       </w:r>
     </w:p>
@@ -6335,7 +6356,10 @@
         <w:pStyle w:val="Code"/>
       </w:pPr>
       <w:r>
-        <w:t>Returns</w:t>
+        <w:t>\r</w:t>
+      </w:r>
+      <w:r>
+        <w:t>eturns</w:t>
       </w:r>
     </w:p>
     <w:p>
@@ -6415,11 +6439,11 @@
       <w:pPr>
         <w:pStyle w:val="Heading2"/>
       </w:pPr>
-      <w:bookmarkStart w:id="9" w:name="_Toc331016866"/>
+      <w:bookmarkStart w:id="10" w:name="_Toc331016866"/>
       <w:r>
         <w:t>Include guards</w:t>
       </w:r>
-      <w:bookmarkEnd w:id="9"/>
+      <w:bookmarkEnd w:id="10"/>
     </w:p>
     <w:p>
       <w:r>
@@ -6496,11 +6520,11 @@
       <w:pPr>
         <w:pStyle w:val="Heading2"/>
       </w:pPr>
-      <w:bookmarkStart w:id="10" w:name="_Toc331016867"/>
+      <w:bookmarkStart w:id="11" w:name="_Toc331016867"/>
       <w:r>
         <w:t>Prefix comments</w:t>
       </w:r>
-      <w:bookmarkEnd w:id="10"/>
+      <w:bookmarkEnd w:id="11"/>
     </w:p>
     <w:p>
       <w:r>
@@ -6516,7 +6540,10 @@
         </w:numPr>
       </w:pPr>
       <w:r>
-        <w:t>Variables (global or local)</w:t>
+        <w:t>Variables (global only</w:t>
+      </w:r>
+      <w:r>
+        <w:t>)</w:t>
       </w:r>
     </w:p>
     <w:p>
@@ -6581,14 +6608,28 @@
       </w:r>
     </w:p>
     <w:p>
+      <w:r>
+        <w:t xml:space="preserve">Note that </w:t>
+      </w:r>
+      <w:proofErr w:type="spellStart"/>
+      <w:r>
+        <w:t>doxygen</w:t>
+      </w:r>
+      <w:proofErr w:type="spellEnd"/>
+      <w:r>
+        <w:t xml:space="preserve"> takes comments found in the interior of functions and simply concatenates them to the header information, which is not a useful result. Use of regular C comments is preferred in these and similar cases.</w:t>
+      </w:r>
+    </w:p>
+    <w:p>
       <w:pPr>
         <w:pStyle w:val="Heading2"/>
       </w:pPr>
-      <w:bookmarkStart w:id="11" w:name="_Toc331016868"/>
-      <w:r>
+      <w:bookmarkStart w:id="12" w:name="_Toc331016868"/>
+      <w:r>
+        <w:lastRenderedPageBreak/>
         <w:t>Indentation</w:t>
       </w:r>
-      <w:bookmarkEnd w:id="11"/>
+      <w:bookmarkEnd w:id="12"/>
     </w:p>
     <w:p>
       <w:r>
@@ -6613,9 +6654,8 @@
       <w:pPr>
         <w:pStyle w:val="Heading2"/>
       </w:pPr>
-      <w:bookmarkStart w:id="12" w:name="_Toc331016869"/>
-      <w:r>
-        <w:lastRenderedPageBreak/>
+      <w:bookmarkStart w:id="13" w:name="_Toc331016869"/>
+      <w:r>
         <w:t>Code</w:t>
       </w:r>
       <w:r>
@@ -6627,7 +6667,7 @@
       <w:r>
         <w:t>blocks</w:t>
       </w:r>
-      <w:bookmarkEnd w:id="12"/>
+      <w:bookmarkEnd w:id="13"/>
     </w:p>
     <w:p>
       <w:r>
@@ -6693,11 +6733,11 @@
       <w:pPr>
         <w:pStyle w:val="Heading2"/>
       </w:pPr>
-      <w:bookmarkStart w:id="13" w:name="_Toc331016870"/>
+      <w:bookmarkStart w:id="14" w:name="_Toc331016870"/>
       <w:r>
         <w:t>Follow on statements or code</w:t>
       </w:r>
-      <w:bookmarkEnd w:id="13"/>
+      <w:bookmarkEnd w:id="14"/>
     </w:p>
     <w:p>
       <w:r>
@@ -6836,11 +6876,11 @@
       <w:pPr>
         <w:pStyle w:val="Heading2"/>
       </w:pPr>
-      <w:bookmarkStart w:id="14" w:name="_Toc331016871"/>
+      <w:bookmarkStart w:id="15" w:name="_Toc331016871"/>
       <w:r>
         <w:t>Commented out code</w:t>
       </w:r>
-      <w:bookmarkEnd w:id="14"/>
+      <w:bookmarkEnd w:id="15"/>
     </w:p>
     <w:p>
       <w:r>
@@ -6859,11 +6899,11 @@
       <w:pPr>
         <w:pStyle w:val="Heading2"/>
       </w:pPr>
-      <w:bookmarkStart w:id="15" w:name="_Toc331016872"/>
+      <w:bookmarkStart w:id="16" w:name="_Toc331016872"/>
       <w:r>
         <w:t>80 character limit</w:t>
       </w:r>
-      <w:bookmarkEnd w:id="15"/>
+      <w:bookmarkEnd w:id="16"/>
     </w:p>
     <w:p>
       <w:r>
@@ -6911,6 +6951,7 @@
     </w:p>
     <w:p>
       <w:r>
+        <w:lastRenderedPageBreak/>
         <w:t>(</w:t>
       </w:r>
       <w:proofErr w:type="gramStart"/>
@@ -6940,12 +6981,11 @@
       <w:pPr>
         <w:pStyle w:val="Heading2"/>
       </w:pPr>
-      <w:bookmarkStart w:id="16" w:name="_Toc331016873"/>
-      <w:r>
-        <w:lastRenderedPageBreak/>
+      <w:bookmarkStart w:id="17" w:name="_Toc331016873"/>
+      <w:r>
         <w:t>Character string line breaks</w:t>
       </w:r>
-      <w:bookmarkEnd w:id="16"/>
+      <w:bookmarkEnd w:id="17"/>
     </w:p>
     <w:p>
       <w:r>
@@ -6956,11 +6996,11 @@
       <w:pPr>
         <w:pStyle w:val="Heading2"/>
       </w:pPr>
-      <w:bookmarkStart w:id="17" w:name="_Toc331016874"/>
+      <w:bookmarkStart w:id="18" w:name="_Toc331016874"/>
       <w:r>
         <w:t>Spacer lines</w:t>
       </w:r>
-      <w:bookmarkEnd w:id="17"/>
+      <w:bookmarkEnd w:id="18"/>
     </w:p>
     <w:p>
       <w:r>
@@ -7094,7 +7134,10 @@
         <w:pStyle w:val="Code"/>
       </w:pPr>
       <w:r>
-        <w:t>Returns</w:t>
+        <w:t>\r</w:t>
+      </w:r>
+      <w:r>
+        <w:t>eturns</w:t>
       </w:r>
     </w:p>
     <w:p>
@@ -7430,12 +7473,12 @@
       <w:pPr>
         <w:pStyle w:val="Heading2"/>
       </w:pPr>
-      <w:bookmarkStart w:id="18" w:name="_Toc331016875"/>
+      <w:bookmarkStart w:id="19" w:name="_Toc331016875"/>
       <w:r>
         <w:lastRenderedPageBreak/>
         <w:t>Single entry/exit functions</w:t>
       </w:r>
-      <w:bookmarkEnd w:id="18"/>
+      <w:bookmarkEnd w:id="19"/>
     </w:p>
     <w:p>
       <w:r>
@@ -7455,11 +7498,11 @@
       <w:pPr>
         <w:pStyle w:val="Heading2"/>
       </w:pPr>
-      <w:bookmarkStart w:id="19" w:name="_Toc331016876"/>
+      <w:bookmarkStart w:id="20" w:name="_Toc331016876"/>
       <w:r>
         <w:t>Return only on result returning functions</w:t>
       </w:r>
-      <w:bookmarkEnd w:id="19"/>
+      <w:bookmarkEnd w:id="20"/>
     </w:p>
     <w:p>
       <w:r>
@@ -7479,11 +7522,11 @@
       <w:pPr>
         <w:pStyle w:val="Heading2"/>
       </w:pPr>
-      <w:bookmarkStart w:id="20" w:name="_Toc331016877"/>
+      <w:bookmarkStart w:id="21" w:name="_Toc331016877"/>
       <w:r>
         <w:t>No use of continue</w:t>
       </w:r>
-      <w:bookmarkEnd w:id="20"/>
+      <w:bookmarkEnd w:id="21"/>
     </w:p>
     <w:p>
       <w:r>
@@ -7713,11 +7756,11 @@
       <w:pPr>
         <w:pStyle w:val="Heading2"/>
       </w:pPr>
-      <w:bookmarkStart w:id="21" w:name="_Toc331016878"/>
+      <w:bookmarkStart w:id="22" w:name="_Toc331016878"/>
       <w:r>
         <w:t>Use of break for case statements only</w:t>
       </w:r>
-      <w:bookmarkEnd w:id="21"/>
+      <w:bookmarkEnd w:id="22"/>
     </w:p>
     <w:p>
       <w:r>
@@ -7728,7 +7771,7 @@
       <w:pPr>
         <w:pStyle w:val="Heading2"/>
       </w:pPr>
-      <w:bookmarkStart w:id="22" w:name="_Toc331016879"/>
+      <w:bookmarkStart w:id="23" w:name="_Toc331016879"/>
       <w:r>
         <w:t xml:space="preserve">No </w:t>
       </w:r>
@@ -7736,7 +7779,7 @@
       <w:r>
         <w:t>gotos</w:t>
       </w:r>
-      <w:bookmarkEnd w:id="22"/>
+      <w:bookmarkEnd w:id="23"/>
       <w:proofErr w:type="spellEnd"/>
     </w:p>
     <w:p>
@@ -7767,7 +7810,7 @@
       <w:pPr>
         <w:pStyle w:val="Heading2"/>
       </w:pPr>
-      <w:bookmarkStart w:id="23" w:name="_Toc331016880"/>
+      <w:bookmarkStart w:id="24" w:name="_Toc331016880"/>
       <w:proofErr w:type="spellStart"/>
       <w:r>
         <w:lastRenderedPageBreak/>
@@ -7781,7 +7824,7 @@
       <w:r>
         <w:t>setjmp</w:t>
       </w:r>
-      <w:bookmarkEnd w:id="23"/>
+      <w:bookmarkEnd w:id="24"/>
       <w:proofErr w:type="spellEnd"/>
     </w:p>
     <w:p>
@@ -7833,7 +7876,7 @@
       <w:pPr>
         <w:pStyle w:val="Heading2"/>
       </w:pPr>
-      <w:bookmarkStart w:id="24" w:name="_Toc331016881"/>
+      <w:bookmarkStart w:id="25" w:name="_Toc331016881"/>
       <w:r>
         <w:t xml:space="preserve">Code and </w:t>
       </w:r>
@@ -7845,7 +7888,7 @@
       <w:r>
         <w:t xml:space="preserve"> in header files</w:t>
       </w:r>
-      <w:bookmarkEnd w:id="24"/>
+      <w:bookmarkEnd w:id="25"/>
     </w:p>
     <w:p>
       <w:r>
@@ -7864,11 +7907,11 @@
       <w:pPr>
         <w:pStyle w:val="Heading2"/>
       </w:pPr>
-      <w:bookmarkStart w:id="25" w:name="_Toc331016882"/>
+      <w:bookmarkStart w:id="26" w:name="_Toc331016882"/>
       <w:r>
         <w:t>Use of header files</w:t>
       </w:r>
-      <w:bookmarkEnd w:id="25"/>
+      <w:bookmarkEnd w:id="26"/>
     </w:p>
     <w:p>
       <w:r>
@@ -7879,11 +7922,11 @@
       <w:pPr>
         <w:pStyle w:val="Heading2"/>
       </w:pPr>
-      <w:bookmarkStart w:id="26" w:name="_Toc331016883"/>
+      <w:bookmarkStart w:id="27" w:name="_Toc331016883"/>
       <w:r>
         <w:t>Size of functions</w:t>
       </w:r>
-      <w:bookmarkEnd w:id="26"/>
+      <w:bookmarkEnd w:id="27"/>
     </w:p>
     <w:p>
       <w:r>
@@ -7902,11 +7945,11 @@
       <w:pPr>
         <w:pStyle w:val="Heading2"/>
       </w:pPr>
-      <w:bookmarkStart w:id="27" w:name="_Toc331016884"/>
+      <w:bookmarkStart w:id="28" w:name="_Toc331016884"/>
       <w:r>
         <w:t>No declarations on inner blocks</w:t>
       </w:r>
-      <w:bookmarkEnd w:id="27"/>
+      <w:bookmarkEnd w:id="28"/>
     </w:p>
     <w:p>
       <w:r>
@@ -8076,7 +8119,7 @@
       <w:pPr>
         <w:pStyle w:val="Heading2"/>
       </w:pPr>
-      <w:bookmarkStart w:id="28" w:name="_Toc331016885"/>
+      <w:bookmarkStart w:id="29" w:name="_Toc331016885"/>
       <w:r>
         <w:t xml:space="preserve">Use automatic </w:t>
       </w:r>
@@ -8084,7 +8127,7 @@
       <w:r>
         <w:t>inlining</w:t>
       </w:r>
-      <w:bookmarkEnd w:id="28"/>
+      <w:bookmarkEnd w:id="29"/>
       <w:proofErr w:type="spellEnd"/>
     </w:p>
     <w:p>
@@ -8104,11 +8147,11 @@
       <w:pPr>
         <w:pStyle w:val="Heading2"/>
       </w:pPr>
-      <w:bookmarkStart w:id="29" w:name="_Toc331016886"/>
+      <w:bookmarkStart w:id="30" w:name="_Toc331016886"/>
       <w:r>
         <w:t>No complex macros</w:t>
       </w:r>
-      <w:bookmarkEnd w:id="29"/>
+      <w:bookmarkEnd w:id="30"/>
     </w:p>
     <w:p>
       <w:r>
@@ -8135,7 +8178,7 @@
       <w:pPr>
         <w:pStyle w:val="Heading2"/>
       </w:pPr>
-      <w:bookmarkStart w:id="30" w:name="_Toc331016887"/>
+      <w:bookmarkStart w:id="31" w:name="_Toc331016887"/>
       <w:r>
         <w:lastRenderedPageBreak/>
         <w:t xml:space="preserve">No specific </w:t>
@@ -8144,50 +8187,50 @@
       <w:r>
         <w:t>inlining</w:t>
       </w:r>
-      <w:bookmarkEnd w:id="30"/>
-      <w:proofErr w:type="spellEnd"/>
-    </w:p>
-    <w:p>
-      <w:r>
-        <w:t xml:space="preserve">Find out how to specify automatic </w:t>
-      </w:r>
-      <w:proofErr w:type="spellStart"/>
-      <w:r>
-        <w:t>inlining</w:t>
-      </w:r>
-      <w:proofErr w:type="spellEnd"/>
-      <w:r>
-        <w:t xml:space="preserve"> and use it. Manually specifying what functions to inline makes the code inflexible. The compiler is better at picking what functions to inline than you are, and it has the added advantage that it knows the target processor features such as cache si</w:t>
-      </w:r>
-      <w:r>
-        <w:t xml:space="preserve">ze. In addition, things change. The code gets recompiled on new processors with different requirements. Leave </w:t>
-      </w:r>
-      <w:proofErr w:type="spellStart"/>
-      <w:r>
-        <w:t>inlining</w:t>
-      </w:r>
-      <w:proofErr w:type="spellEnd"/>
-      <w:r>
-        <w:t xml:space="preserve"> to the compiler. Many compilers simply ignore the inline keyword (it only exists in C99 in any case).</w:t>
-      </w:r>
-    </w:p>
-    <w:p>
-      <w:pPr>
-        <w:pStyle w:val="Heading2"/>
-      </w:pPr>
-      <w:bookmarkStart w:id="31" w:name="_Toc331016888"/>
-      <w:r>
-        <w:t xml:space="preserve">No register </w:t>
-      </w:r>
-      <w:proofErr w:type="spellStart"/>
-      <w:r>
-        <w:t>specifiers</w:t>
-      </w:r>
       <w:bookmarkEnd w:id="31"/>
       <w:proofErr w:type="spellEnd"/>
     </w:p>
     <w:p>
       <w:r>
+        <w:t xml:space="preserve">Find out how to specify automatic </w:t>
+      </w:r>
+      <w:proofErr w:type="spellStart"/>
+      <w:r>
+        <w:t>inlining</w:t>
+      </w:r>
+      <w:proofErr w:type="spellEnd"/>
+      <w:r>
+        <w:t xml:space="preserve"> and use it. Manually specifying what functions to inline makes the code inflexible. The compiler is better at picking what functions to inline than you are, and it has the added advantage that it knows the target processor features such as cache si</w:t>
+      </w:r>
+      <w:r>
+        <w:t xml:space="preserve">ze. In addition, things change. The code gets recompiled on new processors with different requirements. Leave </w:t>
+      </w:r>
+      <w:proofErr w:type="spellStart"/>
+      <w:r>
+        <w:t>inlining</w:t>
+      </w:r>
+      <w:proofErr w:type="spellEnd"/>
+      <w:r>
+        <w:t xml:space="preserve"> to the compiler. Many compilers simply ignore the inline keyword (it only exists in C99 in any case).</w:t>
+      </w:r>
+    </w:p>
+    <w:p>
+      <w:pPr>
+        <w:pStyle w:val="Heading2"/>
+      </w:pPr>
+      <w:bookmarkStart w:id="32" w:name="_Toc331016888"/>
+      <w:r>
+        <w:t xml:space="preserve">No register </w:t>
+      </w:r>
+      <w:proofErr w:type="spellStart"/>
+      <w:r>
+        <w:t>specifiers</w:t>
+      </w:r>
+      <w:bookmarkEnd w:id="32"/>
+      <w:proofErr w:type="spellEnd"/>
+    </w:p>
+    <w:p>
+      <w:r>
         <w:t xml:space="preserve">Do not use the register </w:t>
       </w:r>
       <w:proofErr w:type="spellStart"/>
@@ -8203,11 +8246,11 @@
       <w:pPr>
         <w:pStyle w:val="Heading2"/>
       </w:pPr>
-      <w:bookmarkStart w:id="32" w:name="_Toc331016889"/>
+      <w:bookmarkStart w:id="33" w:name="_Toc331016889"/>
       <w:r>
         <w:t>No initializations</w:t>
       </w:r>
-      <w:bookmarkEnd w:id="32"/>
+      <w:bookmarkEnd w:id="33"/>
     </w:p>
     <w:p>
       <w:r>
@@ -8250,11 +8293,11 @@
       <w:pPr>
         <w:pStyle w:val="Heading2"/>
       </w:pPr>
-      <w:bookmarkStart w:id="33" w:name="_Toc331016890"/>
+      <w:bookmarkStart w:id="34" w:name="_Toc331016890"/>
       <w:r>
         <w:t>No reliance on initializations</w:t>
       </w:r>
-      <w:bookmarkEnd w:id="33"/>
+      <w:bookmarkEnd w:id="34"/>
     </w:p>
     <w:p>
       <w:r>
@@ -8289,11 +8332,11 @@
       <w:pPr>
         <w:pStyle w:val="Heading2"/>
       </w:pPr>
-      <w:bookmarkStart w:id="34" w:name="_Toc331016891"/>
+      <w:bookmarkStart w:id="35" w:name="_Toc331016891"/>
       <w:r>
         <w:t>No macros</w:t>
       </w:r>
-      <w:bookmarkEnd w:id="34"/>
+      <w:bookmarkEnd w:id="35"/>
     </w:p>
     <w:p>
       <w:r>
@@ -8315,7 +8358,7 @@
       <w:pPr>
         <w:pStyle w:val="Heading2"/>
       </w:pPr>
-      <w:bookmarkStart w:id="35" w:name="_Toc331016892"/>
+      <w:bookmarkStart w:id="36" w:name="_Toc331016892"/>
       <w:proofErr w:type="gramStart"/>
       <w:r>
         <w:t>No  case</w:t>
@@ -8324,7 +8367,7 @@
       <w:r>
         <w:t xml:space="preserve"> dependence</w:t>
       </w:r>
-      <w:bookmarkEnd w:id="35"/>
+      <w:bookmarkEnd w:id="36"/>
     </w:p>
     <w:p>
       <w:r>
@@ -8359,11 +8402,11 @@
       <w:pPr>
         <w:pStyle w:val="Heading2"/>
       </w:pPr>
-      <w:bookmarkStart w:id="36" w:name="_Toc331016893"/>
+      <w:bookmarkStart w:id="37" w:name="_Toc331016893"/>
       <w:r>
         <w:t>Lower case only</w:t>
       </w:r>
-      <w:bookmarkEnd w:id="36"/>
+      <w:bookmarkEnd w:id="37"/>
     </w:p>
     <w:p>
       <w:r>
@@ -8382,11 +8425,11 @@
       <w:pPr>
         <w:pStyle w:val="Heading2"/>
       </w:pPr>
-      <w:bookmarkStart w:id="37" w:name="_Toc331016894"/>
+      <w:bookmarkStart w:id="38" w:name="_Toc331016894"/>
       <w:r>
         <w:t>Use break character to divide segmented names</w:t>
       </w:r>
-      <w:bookmarkEnd w:id="37"/>
+      <w:bookmarkEnd w:id="38"/>
     </w:p>
     <w:p>
       <w:r>
@@ -8417,11 +8460,11 @@
       <w:pPr>
         <w:pStyle w:val="Heading2"/>
       </w:pPr>
-      <w:bookmarkStart w:id="38" w:name="_Toc331016895"/>
+      <w:bookmarkStart w:id="39" w:name="_Toc331016895"/>
       <w:r>
         <w:t>No unique namespace dependence</w:t>
       </w:r>
-      <w:bookmarkEnd w:id="38"/>
+      <w:bookmarkEnd w:id="39"/>
     </w:p>
     <w:p>
       <w:r>
@@ -8469,11 +8512,11 @@
       <w:pPr>
         <w:pStyle w:val="Heading2"/>
       </w:pPr>
-      <w:bookmarkStart w:id="39" w:name="_Toc331016896"/>
+      <w:bookmarkStart w:id="40" w:name="_Toc331016896"/>
       <w:r>
         <w:t>Void for void parameter lists</w:t>
       </w:r>
-      <w:bookmarkEnd w:id="39"/>
+      <w:bookmarkEnd w:id="40"/>
     </w:p>
     <w:p>
       <w:r>
@@ -8494,11 +8537,11 @@
       <w:pPr>
         <w:pStyle w:val="Heading2"/>
       </w:pPr>
-      <w:bookmarkStart w:id="40" w:name="_Toc331016897"/>
+      <w:bookmarkStart w:id="41" w:name="_Toc331016897"/>
       <w:r>
         <w:t>Only standard C</w:t>
       </w:r>
-      <w:bookmarkEnd w:id="40"/>
+      <w:bookmarkEnd w:id="41"/>
     </w:p>
     <w:p>
       <w:r>
@@ -8509,11 +8552,11 @@
       <w:pPr>
         <w:pStyle w:val="Heading2"/>
       </w:pPr>
-      <w:bookmarkStart w:id="41" w:name="_Toc331016898"/>
+      <w:bookmarkStart w:id="42" w:name="_Toc331016898"/>
       <w:r>
         <w:t>No reliance on undefined or implementation specific behavior</w:t>
       </w:r>
-      <w:bookmarkEnd w:id="41"/>
+      <w:bookmarkEnd w:id="42"/>
     </w:p>
     <w:p>
       <w:r>
@@ -8556,7 +8599,7 @@
       <w:pPr>
         <w:pStyle w:val="Heading2"/>
       </w:pPr>
-      <w:bookmarkStart w:id="42" w:name="_Toc331016899"/>
+      <w:bookmarkStart w:id="43" w:name="_Toc331016899"/>
       <w:r>
         <w:t xml:space="preserve">No </w:t>
       </w:r>
@@ -8568,7 +8611,7 @@
       <w:r>
         <w:t xml:space="preserve"> statements</w:t>
       </w:r>
-      <w:bookmarkEnd w:id="42"/>
+      <w:bookmarkEnd w:id="43"/>
     </w:p>
     <w:p>
       <w:proofErr w:type="spellStart"/>
@@ -8632,11 +8675,11 @@
       <w:pPr>
         <w:pStyle w:val="Heading2"/>
       </w:pPr>
-      <w:bookmarkStart w:id="43" w:name="_Toc331016900"/>
+      <w:bookmarkStart w:id="44" w:name="_Toc331016900"/>
       <w:r>
         <w:t>English comments</w:t>
       </w:r>
-      <w:bookmarkEnd w:id="43"/>
+      <w:bookmarkEnd w:id="44"/>
     </w:p>
     <w:p>
       <w:r>
@@ -8647,11 +8690,11 @@
       <w:pPr>
         <w:pStyle w:val="Heading2"/>
       </w:pPr>
-      <w:bookmarkStart w:id="44" w:name="_Toc331016901"/>
+      <w:bookmarkStart w:id="45" w:name="_Toc331016901"/>
       <w:r>
         <w:t>ISO 8859-1 character set</w:t>
       </w:r>
-      <w:bookmarkEnd w:id="44"/>
+      <w:bookmarkEnd w:id="45"/>
     </w:p>
     <w:p>
       <w:r>
@@ -8662,7 +8705,7 @@
       <w:pPr>
         <w:pStyle w:val="Heading2"/>
       </w:pPr>
-      <w:bookmarkStart w:id="45" w:name="_Toc331016902"/>
+      <w:bookmarkStart w:id="46" w:name="_Toc331016902"/>
       <w:r>
         <w:t xml:space="preserve">Use “coined tag” structure </w:t>
       </w:r>
@@ -8670,7 +8713,7 @@
       <w:r>
         <w:t>declaractions</w:t>
       </w:r>
-      <w:bookmarkEnd w:id="45"/>
+      <w:bookmarkEnd w:id="46"/>
       <w:proofErr w:type="spellEnd"/>
     </w:p>
     <w:p>
@@ -8773,11 +8816,11 @@
       <w:pPr>
         <w:pStyle w:val="Heading2"/>
       </w:pPr>
-      <w:bookmarkStart w:id="46" w:name="_Toc331016903"/>
+      <w:bookmarkStart w:id="47" w:name="_Toc331016903"/>
       <w:r>
         <w:t>No use of structure names</w:t>
       </w:r>
-      <w:bookmarkEnd w:id="46"/>
+      <w:bookmarkEnd w:id="47"/>
     </w:p>
     <w:p>
       <w:r>
@@ -8796,11 +8839,11 @@
       <w:pPr>
         <w:pStyle w:val="Heading2"/>
       </w:pPr>
-      <w:bookmarkStart w:id="47" w:name="_Toc331016904"/>
+      <w:bookmarkStart w:id="48" w:name="_Toc331016904"/>
       <w:r>
         <w:t>Use explicit initializers</w:t>
       </w:r>
-      <w:bookmarkEnd w:id="47"/>
+      <w:bookmarkEnd w:id="48"/>
     </w:p>
     <w:p>
       <w:r>
@@ -8970,11 +9013,11 @@
       <w:pPr>
         <w:pStyle w:val="Heading2"/>
       </w:pPr>
-      <w:bookmarkStart w:id="48" w:name="_Toc331016905"/>
+      <w:bookmarkStart w:id="49" w:name="_Toc331016905"/>
       <w:r>
         <w:t>No use of “=” in enumerations</w:t>
       </w:r>
-      <w:bookmarkEnd w:id="48"/>
+      <w:bookmarkEnd w:id="49"/>
     </w:p>
     <w:p>
       <w:r>
@@ -9082,11 +9125,11 @@
       <w:pPr>
         <w:pStyle w:val="Heading2"/>
       </w:pPr>
-      <w:bookmarkStart w:id="49" w:name="_Toc331016906"/>
+      <w:bookmarkStart w:id="50" w:name="_Toc331016906"/>
       <w:r>
         <w:t>Do not ignore function returns</w:t>
       </w:r>
-      <w:bookmarkEnd w:id="49"/>
+      <w:bookmarkEnd w:id="50"/>
     </w:p>
     <w:p>
       <w:r>
@@ -9143,7 +9186,7 @@
       <w:pPr>
         <w:pStyle w:val="Heading2"/>
       </w:pPr>
-      <w:bookmarkStart w:id="50" w:name="_Toc331016907"/>
+      <w:bookmarkStart w:id="51" w:name="_Toc331016907"/>
       <w:r>
         <w:t>Use of #</w:t>
       </w:r>
@@ -9155,7 +9198,7 @@
       <w:r>
         <w:t xml:space="preserve"> and other macro process statements</w:t>
       </w:r>
-      <w:bookmarkEnd w:id="50"/>
+      <w:bookmarkEnd w:id="51"/>
     </w:p>
     <w:p>
       <w:r>
@@ -9327,7 +9370,7 @@
       <w:pPr>
         <w:pStyle w:val="Heading2"/>
       </w:pPr>
-      <w:bookmarkStart w:id="51" w:name="_Toc331016908"/>
+      <w:bookmarkStart w:id="52" w:name="_Toc331016908"/>
       <w:r>
         <w:t xml:space="preserve">Comment </w:t>
       </w:r>
@@ -9335,7 +9378,7 @@
       <w:r>
         <w:t>coupiously</w:t>
       </w:r>
-      <w:bookmarkEnd w:id="51"/>
+      <w:bookmarkEnd w:id="52"/>
       <w:proofErr w:type="spellEnd"/>
     </w:p>
     <w:p>
@@ -9355,11 +9398,11 @@
       <w:pPr>
         <w:pStyle w:val="Heading2"/>
       </w:pPr>
-      <w:bookmarkStart w:id="52" w:name="_Toc331016909"/>
+      <w:bookmarkStart w:id="53" w:name="_Toc331016909"/>
       <w:r>
         <w:t>Use modular structure</w:t>
       </w:r>
-      <w:bookmarkEnd w:id="52"/>
+      <w:bookmarkEnd w:id="53"/>
     </w:p>
     <w:p>
       <w:r>
@@ -9437,11 +9480,11 @@
       <w:pPr>
         <w:pStyle w:val="Heading2"/>
       </w:pPr>
-      <w:bookmarkStart w:id="53" w:name="_Toc331016910"/>
+      <w:bookmarkStart w:id="54" w:name="_Toc331016910"/>
       <w:r>
         <w:t>Use asserts constantly</w:t>
       </w:r>
-      <w:bookmarkEnd w:id="53"/>
+      <w:bookmarkEnd w:id="54"/>
     </w:p>
     <w:p>
       <w:r>
@@ -9452,12 +9495,12 @@
       <w:pPr>
         <w:pStyle w:val="Heading2"/>
       </w:pPr>
-      <w:bookmarkStart w:id="54" w:name="_Toc331016911"/>
+      <w:bookmarkStart w:id="55" w:name="_Toc331016911"/>
       <w:r>
         <w:lastRenderedPageBreak/>
         <w:t>Do not use asserts for runtime faults</w:t>
       </w:r>
-      <w:bookmarkEnd w:id="54"/>
+      <w:bookmarkEnd w:id="55"/>
     </w:p>
     <w:p>
       <w:r>
@@ -9481,11 +9524,11 @@
       <w:pPr>
         <w:pStyle w:val="Heading2"/>
       </w:pPr>
-      <w:bookmarkStart w:id="55" w:name="_Toc331016912"/>
+      <w:bookmarkStart w:id="56" w:name="_Toc331016912"/>
       <w:r>
         <w:t>Use dynamic allocation instead of static</w:t>
       </w:r>
-      <w:bookmarkEnd w:id="55"/>
+      <w:bookmarkEnd w:id="56"/>
     </w:p>
     <w:p>
       <w:r>
@@ -9507,11 +9550,11 @@
       <w:pPr>
         <w:pStyle w:val="Heading2"/>
       </w:pPr>
-      <w:bookmarkStart w:id="56" w:name="_Toc331016913"/>
+      <w:bookmarkStart w:id="57" w:name="_Toc331016913"/>
       <w:r>
         <w:t>Code reviews</w:t>
       </w:r>
-      <w:bookmarkEnd w:id="56"/>
+      <w:bookmarkEnd w:id="57"/>
     </w:p>
     <w:p>
       <w:r>
@@ -9522,11 +9565,11 @@
       <w:pPr>
         <w:pStyle w:val="Heading2"/>
       </w:pPr>
-      <w:bookmarkStart w:id="57" w:name="_Toc331016914"/>
+      <w:bookmarkStart w:id="58" w:name="_Toc331016914"/>
       <w:r>
         <w:t>Source control</w:t>
       </w:r>
-      <w:bookmarkEnd w:id="57"/>
+      <w:bookmarkEnd w:id="58"/>
     </w:p>
     <w:p>
       <w:r>
@@ -9545,11 +9588,11 @@
       <w:pPr>
         <w:pStyle w:val="Heading2"/>
       </w:pPr>
-      <w:bookmarkStart w:id="58" w:name="_Toc331016915"/>
+      <w:bookmarkStart w:id="59" w:name="_Toc331016915"/>
       <w:r>
         <w:t>Hanging vs. pinned blocks</w:t>
       </w:r>
-      <w:bookmarkEnd w:id="58"/>
+      <w:bookmarkEnd w:id="59"/>
     </w:p>
     <w:p>
       <w:r>
@@ -9802,7 +9845,7 @@
       <w:pPr>
         <w:pStyle w:val="Heading2"/>
       </w:pPr>
-      <w:bookmarkStart w:id="59" w:name="_Toc331016916"/>
+      <w:bookmarkStart w:id="60" w:name="_Toc331016916"/>
       <w:r>
         <w:t xml:space="preserve">Run-on </w:t>
       </w:r>
@@ -9814,7 +9857,7 @@
       <w:r>
         <w:t xml:space="preserve"> blocked code</w:t>
       </w:r>
-      <w:bookmarkEnd w:id="59"/>
+      <w:bookmarkEnd w:id="60"/>
     </w:p>
     <w:p>
       <w:r>
@@ -9931,11 +9974,11 @@
       <w:pPr>
         <w:pStyle w:val="Heading2"/>
       </w:pPr>
-      <w:bookmarkStart w:id="60" w:name="_Toc331016917"/>
+      <w:bookmarkStart w:id="61" w:name="_Toc331016917"/>
       <w:r>
         <w:t>Use natural definition order</w:t>
       </w:r>
-      <w:bookmarkEnd w:id="60"/>
+      <w:bookmarkEnd w:id="61"/>
     </w:p>
     <w:p>
       <w:r>
@@ -10715,7 +10758,7 @@
               <w:noProof/>
               <w:color w:val="FFFFFF" w:themeColor="background1"/>
             </w:rPr>
-            <w:t>2</w:t>
+            <w:t>4</w:t>
           </w:r>
           <w:r>
             <w:rPr>
@@ -10802,7 +10845,7 @@
               <w:noProof/>
               <w:color w:val="FFFFFF" w:themeColor="background1"/>
             </w:rPr>
-            <w:t>3</w:t>
+            <w:t>5</w:t>
           </w:r>
           <w:r>
             <w:rPr>
@@ -11106,8 +11149,6 @@
               <w:color w:val="FFFFFF" w:themeColor="background1"/>
             </w:rPr>
           </w:pPr>
-          <w:bookmarkStart w:id="61" w:name="_GoBack"/>
-          <w:bookmarkEnd w:id="61"/>
           <w:r>
             <w:rPr>
               <w:rFonts w:ascii="Arial" w:hAnsi="Arial" w:cs="Arial"/>
@@ -19231,7 +19272,7 @@
 </file>
 
 <file path=customXml/itemProps2.xml><?xml version="1.0" encoding="utf-8"?>
-<ds:datastoreItem xmlns:ds="http://schemas.openxmlformats.org/officeDocument/2006/customXml" ds:itemID="{02AC0AFC-0093-4044-BABB-A3A07D4686C6}">
+<ds:datastoreItem xmlns:ds="http://schemas.openxmlformats.org/officeDocument/2006/customXml" ds:itemID="{A80D9BCA-9DBD-43B1-B181-8F431B8E5DD1}">
   <ds:schemaRefs>
     <ds:schemaRef ds:uri="http://schemas.openxmlformats.org/officeDocument/2006/bibliography"/>
   </ds:schemaRefs>

</xml_diff>